<commit_message>
Model selection and word knitting
</commit_message>
<xml_diff>
--- a/mtcars-RegressionModels.docx
+++ b/mtcars-RegressionModels.docx
@@ -139,38 +139,6 @@
       <w:bookmarkEnd w:id="22"/>
       <w:r>
         <w:t xml:space="preserve">Exploratory Data Analysis</w:t>
-      </w:r>
-    </w:p>
-    <w:p>
-      <w:pPr>
-        <w:pStyle w:val="SourceCode"/>
-      </w:pPr>
-      <w:r>
-        <w:rPr>
-          <w:rStyle w:val="KeywordTok"/>
-        </w:rPr>
-        <w:t xml:space="preserve">library</w:t>
-      </w:r>
-      <w:r>
-        <w:rPr>
-          <w:rStyle w:val="NormalTok"/>
-        </w:rPr>
-        <w:t xml:space="preserve">(datasets)</w:t>
-      </w:r>
-      <w:r>
-        <w:br w:type="textWrapping"/>
-      </w:r>
-      <w:r>
-        <w:rPr>
-          <w:rStyle w:val="KeywordTok"/>
-        </w:rPr>
-        <w:t xml:space="preserve">data</w:t>
-      </w:r>
-      <w:r>
-        <w:rPr>
-          <w:rStyle w:val="NormalTok"/>
-        </w:rPr>
-        <w:t xml:space="preserve">(mtcars)</w:t>
       </w:r>
     </w:p>
     <w:p>
@@ -601,12 +569,12 @@
     </w:p>
     <w:p>
       <w:r>
-        <w:t xml:space="preserve">The coefficient summary table can be found in appendix A3. In the model, 17.1473684 is the empirical MPG mean for cars with automatic transmission. For the case of manual transmission, the value of 7.2449393 is an additional increase to the mentioned MPG mean.</w:t>
-      </w:r>
-    </w:p>
-    <w:p>
-      <w:r>
-        <w:t xml:space="preserve">According to the p-value, which is 3</w:t>
+        <w:t xml:space="preserve">The coefficient summary table can be found in appendix A3. In the model, 17.15 is the empirical MPG mean for cars with automatic transmission. For the case of manual transmission, the value of 7.24 is an additional increase to the mentioned MPG mean.</w:t>
+      </w:r>
+    </w:p>
+    <w:p>
+      <w:r>
+        <w:t xml:space="preserve">According to the p-value, which is 2.9</w:t>
       </w:r>
       <w:r>
         <w:t xml:space="preserve">10^{-4} and &lt;0.05, this model is statistically significant.</w:t>
@@ -1140,96 +1108,43 @@
     </w:p>
     <w:p>
       <w:r>
-        <w:t xml:space="preserve">Because this are multivariable models, the adjusted R-squared is a better metric to evaluate variability.</w:t>
-      </w:r>
-    </w:p>
-    <w:p>
-      <w:pPr>
-        <w:pStyle w:val="SourceCode"/>
-      </w:pPr>
-      <w:r>
-        <w:rPr>
-          <w:rStyle w:val="NormalTok"/>
-        </w:rPr>
-        <w:t xml:space="preserve">adjRSquared2 &lt;-</w:t>
-      </w:r>
-      <w:r>
-        <w:rPr>
-          <w:rStyle w:val="StringTok"/>
-        </w:rPr>
-        <w:t xml:space="preserve"> </w:t>
-      </w:r>
-      <w:r>
-        <w:rPr>
-          <w:rStyle w:val="KeywordTok"/>
-        </w:rPr>
-        <w:t xml:space="preserve">summary</w:t>
-      </w:r>
-      <w:r>
-        <w:rPr>
-          <w:rStyle w:val="NormalTok"/>
-        </w:rPr>
-        <w:t xml:space="preserve">(fit2)$adj.r.squared</w:t>
-      </w:r>
-      <w:r>
-        <w:br w:type="textWrapping"/>
-      </w:r>
-      <w:r>
-        <w:rPr>
-          <w:rStyle w:val="NormalTok"/>
-        </w:rPr>
-        <w:t xml:space="preserve">adjRSquared3 &lt;-</w:t>
-      </w:r>
-      <w:r>
-        <w:rPr>
-          <w:rStyle w:val="StringTok"/>
-        </w:rPr>
-        <w:t xml:space="preserve"> </w:t>
-      </w:r>
-      <w:r>
-        <w:rPr>
-          <w:rStyle w:val="KeywordTok"/>
-        </w:rPr>
-        <w:t xml:space="preserve">summary</w:t>
-      </w:r>
-      <w:r>
-        <w:rPr>
-          <w:rStyle w:val="NormalTok"/>
-        </w:rPr>
-        <w:t xml:space="preserve">(fit3)$adj.r.squared</w:t>
-      </w:r>
-    </w:p>
-    <w:p>
-      <w:r>
-        <w:t xml:space="preserve">The full summary of coefficients can be found in appendix A5. In the second model, the transmission type explains 77% of the variability in MPG, while the third explains 82% and it's still parsimonious, even more than the previous one.</w:t>
+        <w:t xml:space="preserve">The full summary of coefficients can be found in appendix A5. Because this are multivariable models, the adjusted R-squared is a better metric to evaluate variability. In the second model, the transmission type explains 77% of the variability in MPG, while the third explains 82% and it's still parsimonious, even more than the previous one.</w:t>
+      </w:r>
+    </w:p>
+    <w:p>
+      <w:r>
+        <w:rPr>
+          <w:b/>
+        </w:rPr>
+        <w:t xml:space="preserve">Therefore, the linear model which fits transmission type, horsepower and weight as regressors, is a better model to predict MPG.</w:t>
       </w:r>
     </w:p>
     <w:p>
       <w:pPr>
         <w:pStyle w:val="Heading4"/>
       </w:pPr>
-      <w:bookmarkStart w:id="30" w:name="residuals"/>
+      <w:bookmarkStart w:id="30" w:name="residuals-and-diagnostics"/>
       <w:bookmarkEnd w:id="30"/>
       <w:r>
-        <w:t xml:space="preserve">Residuals</w:t>
-      </w:r>
-    </w:p>
-    <w:p>
-      <w:pPr>
-        <w:pStyle w:val="Heading4"/>
-      </w:pPr>
-      <w:bookmarkStart w:id="31" w:name="diagnostics"/>
+        <w:t xml:space="preserve">Residuals and diagnostics</w:t>
+      </w:r>
+    </w:p>
+    <w:p>
+      <w:r>
+        <w:t xml:space="preserve">After looking at the residuals and some diagnostics metrics, we can conclude there is no potential problems with the selected model.</w:t>
+      </w:r>
+    </w:p>
+    <w:p>
+      <w:r>
+        <w:t xml:space="preserve">Plots of this features can be found in appendix A6. Regarding potencial influence and leverage points, the tables can be found in appendix A7.</w:t>
+      </w:r>
+    </w:p>
+    <w:p>
+      <w:pPr>
+        <w:pStyle w:val="Heading2"/>
+      </w:pPr>
+      <w:bookmarkStart w:id="31" w:name="conclusions"/>
       <w:bookmarkEnd w:id="31"/>
-      <w:r>
-        <w:t xml:space="preserve">Diagnostics</w:t>
-      </w:r>
-    </w:p>
-    <w:p>
-      <w:pPr>
-        <w:pStyle w:val="Heading2"/>
-      </w:pPr>
-      <w:bookmarkStart w:id="32" w:name="conclusions"/>
-      <w:bookmarkEnd w:id="32"/>
       <w:r>
         <w:t xml:space="preserve">Conclusions</w:t>
       </w:r>
@@ -1242,7 +1157,10 @@
         </w:numPr>
       </w:pPr>
       <w:r>
-        <w:t xml:space="preserve">Is an automatic or manual transmission better for MPG?</w:t>
+        <w:t xml:space="preserve">Is an automatic or manual transmission better for MPG? &lt;</w:t>
+      </w:r>
+      <w:r>
+        <w:t xml:space="preserve">&gt;</w:t>
       </w:r>
     </w:p>
     <w:p>
@@ -1253,162 +1171,165 @@
         </w:numPr>
       </w:pPr>
       <w:r>
-        <w:t xml:space="preserve">Quantify the MPG difference between automatic and manual transmissions.</w:t>
+        <w:t xml:space="preserve">Quantify the MPG difference between automatic and manual transmissions. &lt;</w:t>
+      </w:r>
+      <w:r>
+        <w:t xml:space="preserve">&gt;</w:t>
       </w:r>
     </w:p>
     <w:p>
       <w:pPr>
         <w:pStyle w:val="Heading2"/>
       </w:pPr>
-      <w:bookmarkStart w:id="33" w:name="appendix"/>
+      <w:bookmarkStart w:id="32" w:name="appendix"/>
+      <w:bookmarkEnd w:id="32"/>
+      <w:r>
+        <w:t xml:space="preserve">Appendix</w:t>
+      </w:r>
+    </w:p>
+    <w:p>
+      <w:pPr>
+        <w:pStyle w:val="Heading3"/>
+      </w:pPr>
+      <w:bookmarkStart w:id="33" w:name="a1.-summary-of-the-data"/>
       <w:bookmarkEnd w:id="33"/>
       <w:r>
-        <w:t xml:space="preserve">Appendix</w:t>
+        <w:t xml:space="preserve">A1. Summary of the data</w:t>
+      </w:r>
+    </w:p>
+    <w:p>
+      <w:pPr>
+        <w:pStyle w:val="SourceCode"/>
+      </w:pPr>
+      <w:r>
+        <w:rPr>
+          <w:rStyle w:val="KeywordTok"/>
+        </w:rPr>
+        <w:t xml:space="preserve">str</w:t>
+      </w:r>
+      <w:r>
+        <w:rPr>
+          <w:rStyle w:val="NormalTok"/>
+        </w:rPr>
+        <w:t xml:space="preserve">(mtcars)</w:t>
+      </w:r>
+    </w:p>
+    <w:p>
+      <w:pPr>
+        <w:pStyle w:val="SourceCode"/>
+      </w:pPr>
+      <w:r>
+        <w:rPr>
+          <w:rStyle w:val="VerbatimChar"/>
+        </w:rPr>
+        <w:t xml:space="preserve">## 'data.frame':    32 obs. of  11 variables:</w:t>
+      </w:r>
+      <w:r>
+        <w:br w:type="textWrapping"/>
+      </w:r>
+      <w:r>
+        <w:rPr>
+          <w:rStyle w:val="VerbatimChar"/>
+        </w:rPr>
+        <w:t xml:space="preserve">##  $ mpg : num  21 21 22.8 21.4 18.7 18.1 14.3 24.4 22.8 19.2 ...</w:t>
+      </w:r>
+      <w:r>
+        <w:br w:type="textWrapping"/>
+      </w:r>
+      <w:r>
+        <w:rPr>
+          <w:rStyle w:val="VerbatimChar"/>
+        </w:rPr>
+        <w:t xml:space="preserve">##  $ cyl : Factor w/ 3 levels "4","6","8": 2 2 1 2 3 2 3 1 1 2 ...</w:t>
+      </w:r>
+      <w:r>
+        <w:br w:type="textWrapping"/>
+      </w:r>
+      <w:r>
+        <w:rPr>
+          <w:rStyle w:val="VerbatimChar"/>
+        </w:rPr>
+        <w:t xml:space="preserve">##  $ disp: num  160 160 108 258 360 ...</w:t>
+      </w:r>
+      <w:r>
+        <w:br w:type="textWrapping"/>
+      </w:r>
+      <w:r>
+        <w:rPr>
+          <w:rStyle w:val="VerbatimChar"/>
+        </w:rPr>
+        <w:t xml:space="preserve">##  $ hp  : num  110 110 93 110 175 105 245 62 95 123 ...</w:t>
+      </w:r>
+      <w:r>
+        <w:br w:type="textWrapping"/>
+      </w:r>
+      <w:r>
+        <w:rPr>
+          <w:rStyle w:val="VerbatimChar"/>
+        </w:rPr>
+        <w:t xml:space="preserve">##  $ drat: num  3.9 3.9 3.85 3.08 3.15 2.76 3.21 3.69 3.92 3.92 ...</w:t>
+      </w:r>
+      <w:r>
+        <w:br w:type="textWrapping"/>
+      </w:r>
+      <w:r>
+        <w:rPr>
+          <w:rStyle w:val="VerbatimChar"/>
+        </w:rPr>
+        <w:t xml:space="preserve">##  $ wt  : num  2.62 2.88 2.32 3.21 3.44 ...</w:t>
+      </w:r>
+      <w:r>
+        <w:br w:type="textWrapping"/>
+      </w:r>
+      <w:r>
+        <w:rPr>
+          <w:rStyle w:val="VerbatimChar"/>
+        </w:rPr>
+        <w:t xml:space="preserve">##  $ qsec: num  16.5 17 18.6 19.4 17 ...</w:t>
+      </w:r>
+      <w:r>
+        <w:br w:type="textWrapping"/>
+      </w:r>
+      <w:r>
+        <w:rPr>
+          <w:rStyle w:val="VerbatimChar"/>
+        </w:rPr>
+        <w:t xml:space="preserve">##  $ vs  : Factor w/ 2 levels "V-engine","Straight engine": 1 1 2 2 1 2 1 2 2 2 ...</w:t>
+      </w:r>
+      <w:r>
+        <w:br w:type="textWrapping"/>
+      </w:r>
+      <w:r>
+        <w:rPr>
+          <w:rStyle w:val="VerbatimChar"/>
+        </w:rPr>
+        <w:t xml:space="preserve">##  $ am  : Factor w/ 2 levels "Automatic","Manual": 2 2 2 1 1 1 1 1 1 1 ...</w:t>
+      </w:r>
+      <w:r>
+        <w:br w:type="textWrapping"/>
+      </w:r>
+      <w:r>
+        <w:rPr>
+          <w:rStyle w:val="VerbatimChar"/>
+        </w:rPr>
+        <w:t xml:space="preserve">##  $ gear: Factor w/ 3 levels "3","4","5": 2 2 2 1 1 1 1 2 2 2 ...</w:t>
+      </w:r>
+      <w:r>
+        <w:br w:type="textWrapping"/>
+      </w:r>
+      <w:r>
+        <w:rPr>
+          <w:rStyle w:val="VerbatimChar"/>
+        </w:rPr>
+        <w:t xml:space="preserve">##  $ carb: Factor w/ 6 levels "1","2","3","4",..: 4 4 1 1 2 1 4 2 2 4 ...</w:t>
       </w:r>
     </w:p>
     <w:p>
       <w:pPr>
         <w:pStyle w:val="Heading3"/>
       </w:pPr>
-      <w:bookmarkStart w:id="34" w:name="a1.-summary-of-the-data"/>
+      <w:bookmarkStart w:id="34" w:name="a2.-boxplot-of-fuel-consumption-by-transmission-type"/>
       <w:bookmarkEnd w:id="34"/>
-      <w:r>
-        <w:t xml:space="preserve">A1. Summary of the data</w:t>
-      </w:r>
-    </w:p>
-    <w:p>
-      <w:pPr>
-        <w:pStyle w:val="SourceCode"/>
-      </w:pPr>
-      <w:r>
-        <w:rPr>
-          <w:rStyle w:val="KeywordTok"/>
-        </w:rPr>
-        <w:t xml:space="preserve">str</w:t>
-      </w:r>
-      <w:r>
-        <w:rPr>
-          <w:rStyle w:val="NormalTok"/>
-        </w:rPr>
-        <w:t xml:space="preserve">(mtcars)</w:t>
-      </w:r>
-    </w:p>
-    <w:p>
-      <w:pPr>
-        <w:pStyle w:val="SourceCode"/>
-      </w:pPr>
-      <w:r>
-        <w:rPr>
-          <w:rStyle w:val="VerbatimChar"/>
-        </w:rPr>
-        <w:t xml:space="preserve">## 'data.frame':    32 obs. of  11 variables:</w:t>
-      </w:r>
-      <w:r>
-        <w:br w:type="textWrapping"/>
-      </w:r>
-      <w:r>
-        <w:rPr>
-          <w:rStyle w:val="VerbatimChar"/>
-        </w:rPr>
-        <w:t xml:space="preserve">##  $ mpg : num  21 21 22.8 21.4 18.7 18.1 14.3 24.4 22.8 19.2 ...</w:t>
-      </w:r>
-      <w:r>
-        <w:br w:type="textWrapping"/>
-      </w:r>
-      <w:r>
-        <w:rPr>
-          <w:rStyle w:val="VerbatimChar"/>
-        </w:rPr>
-        <w:t xml:space="preserve">##  $ cyl : Factor w/ 3 levels "4","6","8": 2 2 1 2 3 2 3 1 1 2 ...</w:t>
-      </w:r>
-      <w:r>
-        <w:br w:type="textWrapping"/>
-      </w:r>
-      <w:r>
-        <w:rPr>
-          <w:rStyle w:val="VerbatimChar"/>
-        </w:rPr>
-        <w:t xml:space="preserve">##  $ disp: num  160 160 108 258 360 ...</w:t>
-      </w:r>
-      <w:r>
-        <w:br w:type="textWrapping"/>
-      </w:r>
-      <w:r>
-        <w:rPr>
-          <w:rStyle w:val="VerbatimChar"/>
-        </w:rPr>
-        <w:t xml:space="preserve">##  $ hp  : num  110 110 93 110 175 105 245 62 95 123 ...</w:t>
-      </w:r>
-      <w:r>
-        <w:br w:type="textWrapping"/>
-      </w:r>
-      <w:r>
-        <w:rPr>
-          <w:rStyle w:val="VerbatimChar"/>
-        </w:rPr>
-        <w:t xml:space="preserve">##  $ drat: num  3.9 3.9 3.85 3.08 3.15 2.76 3.21 3.69 3.92 3.92 ...</w:t>
-      </w:r>
-      <w:r>
-        <w:br w:type="textWrapping"/>
-      </w:r>
-      <w:r>
-        <w:rPr>
-          <w:rStyle w:val="VerbatimChar"/>
-        </w:rPr>
-        <w:t xml:space="preserve">##  $ wt  : num  2.62 2.88 2.32 3.21 3.44 ...</w:t>
-      </w:r>
-      <w:r>
-        <w:br w:type="textWrapping"/>
-      </w:r>
-      <w:r>
-        <w:rPr>
-          <w:rStyle w:val="VerbatimChar"/>
-        </w:rPr>
-        <w:t xml:space="preserve">##  $ qsec: num  16.5 17 18.6 19.4 17 ...</w:t>
-      </w:r>
-      <w:r>
-        <w:br w:type="textWrapping"/>
-      </w:r>
-      <w:r>
-        <w:rPr>
-          <w:rStyle w:val="VerbatimChar"/>
-        </w:rPr>
-        <w:t xml:space="preserve">##  $ vs  : Factor w/ 2 levels "V-engine","Straight engine": 1 1 2 2 1 2 1 2 2 2 ...</w:t>
-      </w:r>
-      <w:r>
-        <w:br w:type="textWrapping"/>
-      </w:r>
-      <w:r>
-        <w:rPr>
-          <w:rStyle w:val="VerbatimChar"/>
-        </w:rPr>
-        <w:t xml:space="preserve">##  $ am  : Factor w/ 2 levels "Automatic","Manual": 2 2 2 1 1 1 1 1 1 1 ...</w:t>
-      </w:r>
-      <w:r>
-        <w:br w:type="textWrapping"/>
-      </w:r>
-      <w:r>
-        <w:rPr>
-          <w:rStyle w:val="VerbatimChar"/>
-        </w:rPr>
-        <w:t xml:space="preserve">##  $ gear: Factor w/ 3 levels "3","4","5": 2 2 2 1 1 1 1 2 2 2 ...</w:t>
-      </w:r>
-      <w:r>
-        <w:br w:type="textWrapping"/>
-      </w:r>
-      <w:r>
-        <w:rPr>
-          <w:rStyle w:val="VerbatimChar"/>
-        </w:rPr>
-        <w:t xml:space="preserve">##  $ carb: Factor w/ 6 levels "1","2","3","4",..: 4 4 1 1 2 1 4 2 2 4 ...</w:t>
-      </w:r>
-    </w:p>
-    <w:p>
-      <w:pPr>
-        <w:pStyle w:val="Heading3"/>
-      </w:pPr>
-      <w:bookmarkStart w:id="35" w:name="a2.-boxplot-of-fuel-consumption-by-transmission-type"/>
-      <w:bookmarkEnd w:id="35"/>
       <w:r>
         <w:t xml:space="preserve">A2. Boxplot of fuel consumption by transmission type</w:t>
       </w:r>
@@ -1936,7 +1857,7 @@
                     </pic:cNvPicPr>
                   </pic:nvPicPr>
                   <pic:blipFill>
-                    <a:blip r:embed="rId36"/>
+                    <a:blip r:embed="rId35"/>
                     <a:stretch>
                       <a:fillRect/>
                     </a:stretch>
@@ -1967,10 +1888,82 @@
       <w:pPr>
         <w:pStyle w:val="Heading3"/>
       </w:pPr>
-      <w:bookmarkStart w:id="37" w:name="a3.-coefficients-summary-of-the-primary-model"/>
+      <w:bookmarkStart w:id="36" w:name="a3.-coefficients-summary-of-the-primary-model"/>
+      <w:bookmarkEnd w:id="36"/>
+      <w:r>
+        <w:t xml:space="preserve">A3. Coefficients summary of the primary model</w:t>
+      </w:r>
+    </w:p>
+    <w:p>
+      <w:pPr>
+        <w:pStyle w:val="SourceCode"/>
+      </w:pPr>
+      <w:r>
+        <w:rPr>
+          <w:rStyle w:val="NormalTok"/>
+        </w:rPr>
+        <w:t xml:space="preserve">coeffPrimary</w:t>
+      </w:r>
+    </w:p>
+    <w:p>
+      <w:pPr>
+        <w:pStyle w:val="SourceCode"/>
+      </w:pPr>
+      <w:r>
+        <w:rPr>
+          <w:rStyle w:val="VerbatimChar"/>
+        </w:rPr>
+        <w:t xml:space="preserve">##              Estimate Std. Error   t value     Pr(&gt;|t|)</w:t>
+      </w:r>
+      <w:r>
+        <w:br w:type="textWrapping"/>
+      </w:r>
+      <w:r>
+        <w:rPr>
+          <w:rStyle w:val="VerbatimChar"/>
+        </w:rPr>
+        <w:t xml:space="preserve">## (Intercept) 17.147368   1.124603 15.247492 1.133983e-15</w:t>
+      </w:r>
+      <w:r>
+        <w:br w:type="textWrapping"/>
+      </w:r>
+      <w:r>
+        <w:rPr>
+          <w:rStyle w:val="VerbatimChar"/>
+        </w:rPr>
+        <w:t xml:space="preserve">## amManual     7.244939   1.764422  4.106127 2.850207e-04</w:t>
+      </w:r>
+    </w:p>
+    <w:p>
+      <w:pPr>
+        <w:pStyle w:val="SourceCode"/>
+      </w:pPr>
+      <w:r>
+        <w:rPr>
+          <w:rStyle w:val="NormalTok"/>
+        </w:rPr>
+        <w:t xml:space="preserve">rSquaredPrimary</w:t>
+      </w:r>
+    </w:p>
+    <w:p>
+      <w:pPr>
+        <w:pStyle w:val="SourceCode"/>
+      </w:pPr>
+      <w:r>
+        <w:rPr>
+          <w:rStyle w:val="VerbatimChar"/>
+        </w:rPr>
+        <w:t xml:space="preserve">## [1] 0.3597989</w:t>
+      </w:r>
+    </w:p>
+    <w:p>
+      <w:pPr>
+        <w:pStyle w:val="Heading3"/>
+      </w:pPr>
+      <w:bookmarkStart w:id="37" w:name="a4.-summary-of-analysis-of-variance-anova"/>
       <w:bookmarkEnd w:id="37"/>
       <w:r>
-        <w:t xml:space="preserve">A3. Coefficients summary of the primary model</w:t>
+        <w:t xml:space="preserve">A4. Summary of analysis of variance (ANOVA)</w:t>
       </w:r>
     </w:p>
     <w:p>
@@ -1979,9 +1972,15 @@
       </w:pPr>
       <w:r>
         <w:rPr>
-          <w:rStyle w:val="NormalTok"/>
-        </w:rPr>
-        <w:t xml:space="preserve">coeffPrimary</w:t>
+          <w:rStyle w:val="KeywordTok"/>
+        </w:rPr>
+        <w:t xml:space="preserve">anova</w:t>
+      </w:r>
+      <w:r>
+        <w:rPr>
+          <w:rStyle w:val="NormalTok"/>
+        </w:rPr>
+        <w:t xml:space="preserve">(fitPrimary, fit2, fit3, fit4, fit5, fit6)</w:t>
       </w:r>
     </w:p>
     <w:p>
@@ -1992,25 +1991,161 @@
         <w:rPr>
           <w:rStyle w:val="VerbatimChar"/>
         </w:rPr>
-        <w:t xml:space="preserve">##              Estimate Std. Error   t value     Pr(&gt;|t|)</w:t>
-      </w:r>
-      <w:r>
-        <w:br w:type="textWrapping"/>
-      </w:r>
-      <w:r>
-        <w:rPr>
-          <w:rStyle w:val="VerbatimChar"/>
-        </w:rPr>
-        <w:t xml:space="preserve">## (Intercept) 17.147368   1.124603 15.247492 1.133983e-15</w:t>
-      </w:r>
-      <w:r>
-        <w:br w:type="textWrapping"/>
-      </w:r>
-      <w:r>
-        <w:rPr>
-          <w:rStyle w:val="VerbatimChar"/>
-        </w:rPr>
-        <w:t xml:space="preserve">## amManual     7.244939   1.764422  4.106127 2.850207e-04</w:t>
+        <w:t xml:space="preserve">## Analysis of Variance Table</w:t>
+      </w:r>
+      <w:r>
+        <w:br w:type="textWrapping"/>
+      </w:r>
+      <w:r>
+        <w:rPr>
+          <w:rStyle w:val="VerbatimChar"/>
+        </w:rPr>
+        <w:t xml:space="preserve">## </w:t>
+      </w:r>
+      <w:r>
+        <w:br w:type="textWrapping"/>
+      </w:r>
+      <w:r>
+        <w:rPr>
+          <w:rStyle w:val="VerbatimChar"/>
+        </w:rPr>
+        <w:t xml:space="preserve">## Model 1: mpg ~ am</w:t>
+      </w:r>
+      <w:r>
+        <w:br w:type="textWrapping"/>
+      </w:r>
+      <w:r>
+        <w:rPr>
+          <w:rStyle w:val="VerbatimChar"/>
+        </w:rPr>
+        <w:t xml:space="preserve">## Model 2: mpg ~ am + hp</w:t>
+      </w:r>
+      <w:r>
+        <w:br w:type="textWrapping"/>
+      </w:r>
+      <w:r>
+        <w:rPr>
+          <w:rStyle w:val="VerbatimChar"/>
+        </w:rPr>
+        <w:t xml:space="preserve">## Model 3: mpg ~ am + hp + wt</w:t>
+      </w:r>
+      <w:r>
+        <w:br w:type="textWrapping"/>
+      </w:r>
+      <w:r>
+        <w:rPr>
+          <w:rStyle w:val="VerbatimChar"/>
+        </w:rPr>
+        <w:t xml:space="preserve">## Model 4: mpg ~ am + hp + wt + qsec</w:t>
+      </w:r>
+      <w:r>
+        <w:br w:type="textWrapping"/>
+      </w:r>
+      <w:r>
+        <w:rPr>
+          <w:rStyle w:val="VerbatimChar"/>
+        </w:rPr>
+        <w:t xml:space="preserve">## Model 5: mpg ~ am + hp + wt + qsec + gear</w:t>
+      </w:r>
+      <w:r>
+        <w:br w:type="textWrapping"/>
+      </w:r>
+      <w:r>
+        <w:rPr>
+          <w:rStyle w:val="VerbatimChar"/>
+        </w:rPr>
+        <w:t xml:space="preserve">## Model 6: mpg ~ am + hp + wt + qsec + gear + carb</w:t>
+      </w:r>
+      <w:r>
+        <w:br w:type="textWrapping"/>
+      </w:r>
+      <w:r>
+        <w:rPr>
+          <w:rStyle w:val="VerbatimChar"/>
+        </w:rPr>
+        <w:t xml:space="preserve">##   Res.Df    RSS Df Sum of Sq       F    Pr(&gt;F)    </w:t>
+      </w:r>
+      <w:r>
+        <w:br w:type="textWrapping"/>
+      </w:r>
+      <w:r>
+        <w:rPr>
+          <w:rStyle w:val="VerbatimChar"/>
+        </w:rPr>
+        <w:t xml:space="preserve">## 1     30 720.90                                   </w:t>
+      </w:r>
+      <w:r>
+        <w:br w:type="textWrapping"/>
+      </w:r>
+      <w:r>
+        <w:rPr>
+          <w:rStyle w:val="VerbatimChar"/>
+        </w:rPr>
+        <w:t xml:space="preserve">## 2     29 245.44  1    475.46 62.9570 1.323e-07 ***</w:t>
+      </w:r>
+      <w:r>
+        <w:br w:type="textWrapping"/>
+      </w:r>
+      <w:r>
+        <w:rPr>
+          <w:rStyle w:val="VerbatimChar"/>
+        </w:rPr>
+        <w:t xml:space="preserve">## 3     28 180.29  1     65.15  8.6265  0.008149 ** </w:t>
+      </w:r>
+      <w:r>
+        <w:br w:type="textWrapping"/>
+      </w:r>
+      <w:r>
+        <w:rPr>
+          <w:rStyle w:val="VerbatimChar"/>
+        </w:rPr>
+        <w:t xml:space="preserve">## 4     27 160.07  1     20.22  2.6780  0.117383    </w:t>
+      </w:r>
+      <w:r>
+        <w:br w:type="textWrapping"/>
+      </w:r>
+      <w:r>
+        <w:rPr>
+          <w:rStyle w:val="VerbatimChar"/>
+        </w:rPr>
+        <w:t xml:space="preserve">## 5     25 158.30  2      1.76  0.1168  0.890394    </w:t>
+      </w:r>
+      <w:r>
+        <w:br w:type="textWrapping"/>
+      </w:r>
+      <w:r>
+        <w:rPr>
+          <w:rStyle w:val="VerbatimChar"/>
+        </w:rPr>
+        <w:t xml:space="preserve">## 6     20 151.04  5      7.26  0.1923  0.961977    </w:t>
+      </w:r>
+      <w:r>
+        <w:br w:type="textWrapping"/>
+      </w:r>
+      <w:r>
+        <w:rPr>
+          <w:rStyle w:val="VerbatimChar"/>
+        </w:rPr>
+        <w:t xml:space="preserve">## ---</w:t>
+      </w:r>
+      <w:r>
+        <w:br w:type="textWrapping"/>
+      </w:r>
+      <w:r>
+        <w:rPr>
+          <w:rStyle w:val="VerbatimChar"/>
+        </w:rPr>
+        <w:t xml:space="preserve">## Signif. codes:  0 '***' 0.001 '**' 0.01 '*' 0.05 '.' 0.1 ' ' 1</w:t>
+      </w:r>
+    </w:p>
+    <w:p>
+      <w:pPr>
+        <w:pStyle w:val="Heading3"/>
+      </w:pPr>
+      <w:bookmarkStart w:id="38" w:name="a5.-coefficients-summaries-of-models-2-and-3"/>
+      <w:bookmarkEnd w:id="38"/>
+      <w:r>
+        <w:t xml:space="preserve">A5. Coefficients summaries of models 2 and 3</w:t>
       </w:r>
     </w:p>
     <w:p>
@@ -2019,9 +2154,15 @@
       </w:pPr>
       <w:r>
         <w:rPr>
-          <w:rStyle w:val="NormalTok"/>
-        </w:rPr>
-        <w:t xml:space="preserve">rSquaredPrimary</w:t>
+          <w:rStyle w:val="KeywordTok"/>
+        </w:rPr>
+        <w:t xml:space="preserve">summary</w:t>
+      </w:r>
+      <w:r>
+        <w:rPr>
+          <w:rStyle w:val="NormalTok"/>
+        </w:rPr>
+        <w:t xml:space="preserve">(fit2)$coefficients</w:t>
       </w:r>
     </w:p>
     <w:p>
@@ -2032,17 +2173,152 @@
         <w:rPr>
           <w:rStyle w:val="VerbatimChar"/>
         </w:rPr>
-        <w:t xml:space="preserve">## [1] 0.3597989</w:t>
+        <w:t xml:space="preserve">##               Estimate  Std. Error   t value     Pr(&gt;|t|)</w:t>
+      </w:r>
+      <w:r>
+        <w:br w:type="textWrapping"/>
+      </w:r>
+      <w:r>
+        <w:rPr>
+          <w:rStyle w:val="VerbatimChar"/>
+        </w:rPr>
+        <w:t xml:space="preserve">## (Intercept) 26.5849137 1.425094292 18.654845 1.073954e-17</w:t>
+      </w:r>
+      <w:r>
+        <w:br w:type="textWrapping"/>
+      </w:r>
+      <w:r>
+        <w:rPr>
+          <w:rStyle w:val="VerbatimChar"/>
+        </w:rPr>
+        <w:t xml:space="preserve">## amManual     5.2770853 1.079540576  4.888270 3.460318e-05</w:t>
+      </w:r>
+      <w:r>
+        <w:br w:type="textWrapping"/>
+      </w:r>
+      <w:r>
+        <w:rPr>
+          <w:rStyle w:val="VerbatimChar"/>
+        </w:rPr>
+        <w:t xml:space="preserve">## hp          -0.0588878 0.007856745 -7.495191 2.920375e-08</w:t>
+      </w:r>
+    </w:p>
+    <w:p>
+      <w:pPr>
+        <w:pStyle w:val="SourceCode"/>
+      </w:pPr>
+      <w:r>
+        <w:rPr>
+          <w:rStyle w:val="NormalTok"/>
+        </w:rPr>
+        <w:t xml:space="preserve">adjRSquared2</w:t>
+      </w:r>
+    </w:p>
+    <w:p>
+      <w:pPr>
+        <w:pStyle w:val="SourceCode"/>
+      </w:pPr>
+      <w:r>
+        <w:rPr>
+          <w:rStyle w:val="VerbatimChar"/>
+        </w:rPr>
+        <w:t xml:space="preserve">## [1] 0.7670025</w:t>
+      </w:r>
+    </w:p>
+    <w:p>
+      <w:pPr>
+        <w:pStyle w:val="SourceCode"/>
+      </w:pPr>
+      <w:r>
+        <w:rPr>
+          <w:rStyle w:val="KeywordTok"/>
+        </w:rPr>
+        <w:t xml:space="preserve">summary</w:t>
+      </w:r>
+      <w:r>
+        <w:rPr>
+          <w:rStyle w:val="NormalTok"/>
+        </w:rPr>
+        <w:t xml:space="preserve">(fit3)$coefficients</w:t>
+      </w:r>
+    </w:p>
+    <w:p>
+      <w:pPr>
+        <w:pStyle w:val="SourceCode"/>
+      </w:pPr>
+      <w:r>
+        <w:rPr>
+          <w:rStyle w:val="VerbatimChar"/>
+        </w:rPr>
+        <w:t xml:space="preserve">##                Estimate  Std. Error   t value     Pr(&gt;|t|)</w:t>
+      </w:r>
+      <w:r>
+        <w:br w:type="textWrapping"/>
+      </w:r>
+      <w:r>
+        <w:rPr>
+          <w:rStyle w:val="VerbatimChar"/>
+        </w:rPr>
+        <w:t xml:space="preserve">## (Intercept) 34.00287512 2.642659337 12.866916 2.824030e-13</w:t>
+      </w:r>
+      <w:r>
+        <w:br w:type="textWrapping"/>
+      </w:r>
+      <w:r>
+        <w:rPr>
+          <w:rStyle w:val="VerbatimChar"/>
+        </w:rPr>
+        <w:t xml:space="preserve">## amManual     2.08371013 1.376420152  1.513862 1.412682e-01</w:t>
+      </w:r>
+      <w:r>
+        <w:br w:type="textWrapping"/>
+      </w:r>
+      <w:r>
+        <w:rPr>
+          <w:rStyle w:val="VerbatimChar"/>
+        </w:rPr>
+        <w:t xml:space="preserve">## hp          -0.03747873 0.009605422 -3.901830 5.464023e-04</w:t>
+      </w:r>
+      <w:r>
+        <w:br w:type="textWrapping"/>
+      </w:r>
+      <w:r>
+        <w:rPr>
+          <w:rStyle w:val="VerbatimChar"/>
+        </w:rPr>
+        <w:t xml:space="preserve">## wt          -2.87857541 0.904970538 -3.180850 3.574031e-03</w:t>
+      </w:r>
+    </w:p>
+    <w:p>
+      <w:pPr>
+        <w:pStyle w:val="SourceCode"/>
+      </w:pPr>
+      <w:r>
+        <w:rPr>
+          <w:rStyle w:val="NormalTok"/>
+        </w:rPr>
+        <w:t xml:space="preserve">adjRSquared3</w:t>
+      </w:r>
+    </w:p>
+    <w:p>
+      <w:pPr>
+        <w:pStyle w:val="SourceCode"/>
+      </w:pPr>
+      <w:r>
+        <w:rPr>
+          <w:rStyle w:val="VerbatimChar"/>
+        </w:rPr>
+        <w:t xml:space="preserve">## [1] 0.8227357</w:t>
       </w:r>
     </w:p>
     <w:p>
       <w:pPr>
         <w:pStyle w:val="Heading3"/>
       </w:pPr>
-      <w:bookmarkStart w:id="38" w:name="a4.-summary-of-analysis-of-variance-anova"/>
-      <w:bookmarkEnd w:id="38"/>
-      <w:r>
-        <w:t xml:space="preserve">A4. Summary of analysis of variance (ANOVA)</w:t>
+      <w:bookmarkStart w:id="39" w:name="a6.-residuals-and-diagnostics-plots"/>
+      <w:bookmarkEnd w:id="39"/>
+      <w:r>
+        <w:t xml:space="preserve">A6. Residuals and diagnostics plots</w:t>
       </w:r>
     </w:p>
     <w:p>
@@ -2053,13 +2329,202 @@
         <w:rPr>
           <w:rStyle w:val="KeywordTok"/>
         </w:rPr>
-        <w:t xml:space="preserve">anova</w:t>
-      </w:r>
-      <w:r>
-        <w:rPr>
-          <w:rStyle w:val="NormalTok"/>
-        </w:rPr>
-        <w:t xml:space="preserve">(fitPrimary, fit2, fit3, fit4, fit5, fit6)</w:t>
+        <w:t xml:space="preserve">par</w:t>
+      </w:r>
+      <w:r>
+        <w:rPr>
+          <w:rStyle w:val="NormalTok"/>
+        </w:rPr>
+        <w:t xml:space="preserve">(</w:t>
+      </w:r>
+      <w:r>
+        <w:rPr>
+          <w:rStyle w:val="DataTypeTok"/>
+        </w:rPr>
+        <w:t xml:space="preserve">mfrow =</w:t>
+      </w:r>
+      <w:r>
+        <w:rPr>
+          <w:rStyle w:val="NormalTok"/>
+        </w:rPr>
+        <w:t xml:space="preserve"> </w:t>
+      </w:r>
+      <w:r>
+        <w:rPr>
+          <w:rStyle w:val="KeywordTok"/>
+        </w:rPr>
+        <w:t xml:space="preserve">c</w:t>
+      </w:r>
+      <w:r>
+        <w:rPr>
+          <w:rStyle w:val="NormalTok"/>
+        </w:rPr>
+        <w:t xml:space="preserve">(</w:t>
+      </w:r>
+      <w:r>
+        <w:rPr>
+          <w:rStyle w:val="DecValTok"/>
+        </w:rPr>
+        <w:t xml:space="preserve">2</w:t>
+      </w:r>
+      <w:r>
+        <w:rPr>
+          <w:rStyle w:val="NormalTok"/>
+        </w:rPr>
+        <w:t xml:space="preserve">, </w:t>
+      </w:r>
+      <w:r>
+        <w:rPr>
+          <w:rStyle w:val="DecValTok"/>
+        </w:rPr>
+        <w:t xml:space="preserve">2</w:t>
+      </w:r>
+      <w:r>
+        <w:rPr>
+          <w:rStyle w:val="NormalTok"/>
+        </w:rPr>
+        <w:t xml:space="preserve">), </w:t>
+      </w:r>
+      <w:r>
+        <w:rPr>
+          <w:rStyle w:val="DataTypeTok"/>
+        </w:rPr>
+        <w:t xml:space="preserve">mar =</w:t>
+      </w:r>
+      <w:r>
+        <w:rPr>
+          <w:rStyle w:val="NormalTok"/>
+        </w:rPr>
+        <w:t xml:space="preserve"> </w:t>
+      </w:r>
+      <w:r>
+        <w:rPr>
+          <w:rStyle w:val="KeywordTok"/>
+        </w:rPr>
+        <w:t xml:space="preserve">c</w:t>
+      </w:r>
+      <w:r>
+        <w:rPr>
+          <w:rStyle w:val="NormalTok"/>
+        </w:rPr>
+        <w:t xml:space="preserve">(</w:t>
+      </w:r>
+      <w:r>
+        <w:rPr>
+          <w:rStyle w:val="DecValTok"/>
+        </w:rPr>
+        <w:t xml:space="preserve">5</w:t>
+      </w:r>
+      <w:r>
+        <w:rPr>
+          <w:rStyle w:val="NormalTok"/>
+        </w:rPr>
+        <w:t xml:space="preserve">, </w:t>
+      </w:r>
+      <w:r>
+        <w:rPr>
+          <w:rStyle w:val="DecValTok"/>
+        </w:rPr>
+        <w:t xml:space="preserve">4</w:t>
+      </w:r>
+      <w:r>
+        <w:rPr>
+          <w:rStyle w:val="NormalTok"/>
+        </w:rPr>
+        <w:t xml:space="preserve">, </w:t>
+      </w:r>
+      <w:r>
+        <w:rPr>
+          <w:rStyle w:val="DecValTok"/>
+        </w:rPr>
+        <w:t xml:space="preserve">2</w:t>
+      </w:r>
+      <w:r>
+        <w:rPr>
+          <w:rStyle w:val="NormalTok"/>
+        </w:rPr>
+        <w:t xml:space="preserve">, </w:t>
+      </w:r>
+      <w:r>
+        <w:rPr>
+          <w:rStyle w:val="DecValTok"/>
+        </w:rPr>
+        <w:t xml:space="preserve">2</w:t>
+      </w:r>
+      <w:r>
+        <w:rPr>
+          <w:rStyle w:val="NormalTok"/>
+        </w:rPr>
+        <w:t xml:space="preserve">))</w:t>
+      </w:r>
+      <w:r>
+        <w:br w:type="textWrapping"/>
+      </w:r>
+      <w:r>
+        <w:rPr>
+          <w:rStyle w:val="KeywordTok"/>
+        </w:rPr>
+        <w:t xml:space="preserve">plot</w:t>
+      </w:r>
+      <w:r>
+        <w:rPr>
+          <w:rStyle w:val="NormalTok"/>
+        </w:rPr>
+        <w:t xml:space="preserve">(fit3)</w:t>
+      </w:r>
+    </w:p>
+    <w:p>
+      <w:r>
+        <w:drawing>
+          <wp:inline>
+            <wp:extent cx="5440680" cy="2717224"/>
+            <wp:effectExtent b="0" l="0" r="0" t="0"/>
+            <wp:docPr descr="" id="1" name="Picture"/>
+            <a:graphic>
+              <a:graphicData uri="http://schemas.openxmlformats.org/drawingml/2006/picture">
+                <pic:pic>
+                  <pic:nvPicPr>
+                    <pic:cNvPr descr="mtcars-RegressionModels_files/figure-docx/residualsAndDiagnosticsPlot-1.png" id="0" name="Picture"/>
+                    <pic:cNvPicPr>
+                      <a:picLocks noChangeArrowheads="1" noChangeAspect="1"/>
+                    </pic:cNvPicPr>
+                  </pic:nvPicPr>
+                  <pic:blipFill>
+                    <a:blip r:embed="rId40"/>
+                    <a:stretch>
+                      <a:fillRect/>
+                    </a:stretch>
+                  </pic:blipFill>
+                  <pic:spPr bwMode="auto">
+                    <a:xfrm>
+                      <a:off x="0" y="0"/>
+                      <a:ext cx="5440680" cy="2717224"/>
+                    </a:xfrm>
+                    <a:prstGeom prst="rect">
+                      <a:avLst/>
+                    </a:prstGeom>
+                    <a:noFill/>
+                    <a:ln w="9525">
+                      <a:noFill/>
+                      <a:headEnd/>
+                      <a:tailEnd/>
+                    </a:ln>
+                  </pic:spPr>
+                </pic:pic>
+              </a:graphicData>
+            </a:graphic>
+          </wp:inline>
+        </w:drawing>
+      </w:r>
+    </w:p>
+    <w:p>
+      <w:pPr>
+        <w:pStyle w:val="Heading3"/>
+      </w:pPr>
+      <w:bookmarkStart w:id="41" w:name="a7.-summary-of-analysis-for-potential-influence-and-leverage-points"/>
+      <w:bookmarkEnd w:id="41"/>
+      <w:r>
+        <w:t xml:space="preserve">A7. Summary of analysis for potential influence and leverage points</w:t>
       </w:r>
     </w:p>
     <w:p>
@@ -2068,163 +2533,51 @@
       </w:pPr>
       <w:r>
         <w:rPr>
-          <w:rStyle w:val="VerbatimChar"/>
-        </w:rPr>
-        <w:t xml:space="preserve">## Analysis of Variance Table</w:t>
-      </w:r>
-      <w:r>
-        <w:br w:type="textWrapping"/>
-      </w:r>
-      <w:r>
-        <w:rPr>
-          <w:rStyle w:val="VerbatimChar"/>
-        </w:rPr>
-        <w:t xml:space="preserve">## </w:t>
-      </w:r>
-      <w:r>
-        <w:br w:type="textWrapping"/>
-      </w:r>
-      <w:r>
-        <w:rPr>
-          <w:rStyle w:val="VerbatimChar"/>
-        </w:rPr>
-        <w:t xml:space="preserve">## Model 1: mpg ~ am</w:t>
-      </w:r>
-      <w:r>
-        <w:br w:type="textWrapping"/>
-      </w:r>
-      <w:r>
-        <w:rPr>
-          <w:rStyle w:val="VerbatimChar"/>
-        </w:rPr>
-        <w:t xml:space="preserve">## Model 2: mpg ~ am + hp</w:t>
-      </w:r>
-      <w:r>
-        <w:br w:type="textWrapping"/>
-      </w:r>
-      <w:r>
-        <w:rPr>
-          <w:rStyle w:val="VerbatimChar"/>
-        </w:rPr>
-        <w:t xml:space="preserve">## Model 3: mpg ~ am + hp + wt</w:t>
-      </w:r>
-      <w:r>
-        <w:br w:type="textWrapping"/>
-      </w:r>
-      <w:r>
-        <w:rPr>
-          <w:rStyle w:val="VerbatimChar"/>
-        </w:rPr>
-        <w:t xml:space="preserve">## Model 4: mpg ~ am + hp + wt + qsec</w:t>
-      </w:r>
-      <w:r>
-        <w:br w:type="textWrapping"/>
-      </w:r>
-      <w:r>
-        <w:rPr>
-          <w:rStyle w:val="VerbatimChar"/>
-        </w:rPr>
-        <w:t xml:space="preserve">## Model 5: mpg ~ am + hp + wt + qsec + gear</w:t>
-      </w:r>
-      <w:r>
-        <w:br w:type="textWrapping"/>
-      </w:r>
-      <w:r>
-        <w:rPr>
-          <w:rStyle w:val="VerbatimChar"/>
-        </w:rPr>
-        <w:t xml:space="preserve">## Model 6: mpg ~ am + hp + wt + qsec + gear + carb</w:t>
-      </w:r>
-      <w:r>
-        <w:br w:type="textWrapping"/>
-      </w:r>
-      <w:r>
-        <w:rPr>
-          <w:rStyle w:val="VerbatimChar"/>
-        </w:rPr>
-        <w:t xml:space="preserve">##   Res.Df    RSS Df Sum of Sq       F    Pr(&gt;F)    </w:t>
-      </w:r>
-      <w:r>
-        <w:br w:type="textWrapping"/>
-      </w:r>
-      <w:r>
-        <w:rPr>
-          <w:rStyle w:val="VerbatimChar"/>
-        </w:rPr>
-        <w:t xml:space="preserve">## 1     30 720.90                                   </w:t>
-      </w:r>
-      <w:r>
-        <w:br w:type="textWrapping"/>
-      </w:r>
-      <w:r>
-        <w:rPr>
-          <w:rStyle w:val="VerbatimChar"/>
-        </w:rPr>
-        <w:t xml:space="preserve">## 2     29 245.44  1    475.46 62.9570 1.323e-07 ***</w:t>
-      </w:r>
-      <w:r>
-        <w:br w:type="textWrapping"/>
-      </w:r>
-      <w:r>
-        <w:rPr>
-          <w:rStyle w:val="VerbatimChar"/>
-        </w:rPr>
-        <w:t xml:space="preserve">## 3     28 180.29  1     65.15  8.6265  0.008149 ** </w:t>
-      </w:r>
-      <w:r>
-        <w:br w:type="textWrapping"/>
-      </w:r>
-      <w:r>
-        <w:rPr>
-          <w:rStyle w:val="VerbatimChar"/>
-        </w:rPr>
-        <w:t xml:space="preserve">## 4     27 160.07  1     20.22  2.6780  0.117383    </w:t>
-      </w:r>
-      <w:r>
-        <w:br w:type="textWrapping"/>
-      </w:r>
-      <w:r>
-        <w:rPr>
-          <w:rStyle w:val="VerbatimChar"/>
-        </w:rPr>
-        <w:t xml:space="preserve">## 5     25 158.30  2      1.76  0.1168  0.890394    </w:t>
-      </w:r>
-      <w:r>
-        <w:br w:type="textWrapping"/>
-      </w:r>
-      <w:r>
-        <w:rPr>
-          <w:rStyle w:val="VerbatimChar"/>
-        </w:rPr>
-        <w:t xml:space="preserve">## 6     20 151.04  5      7.26  0.1923  0.961977    </w:t>
-      </w:r>
-      <w:r>
-        <w:br w:type="textWrapping"/>
-      </w:r>
-      <w:r>
-        <w:rPr>
-          <w:rStyle w:val="VerbatimChar"/>
-        </w:rPr>
-        <w:t xml:space="preserve">## ---</w:t>
-      </w:r>
-      <w:r>
-        <w:br w:type="textWrapping"/>
-      </w:r>
-      <w:r>
-        <w:rPr>
-          <w:rStyle w:val="VerbatimChar"/>
-        </w:rPr>
-        <w:t xml:space="preserve">## Signif. codes:  0 '***' 0.001 '**' 0.01 '*' 0.05 '.' 0.1 ' ' 1</w:t>
-      </w:r>
-    </w:p>
-    <w:p>
-      <w:pPr>
-        <w:pStyle w:val="Heading3"/>
-      </w:pPr>
-      <w:bookmarkStart w:id="39" w:name="a5.-coefficients-summaries-of-models-2-and-3"/>
-      <w:bookmarkEnd w:id="39"/>
-      <w:r>
-        <w:t xml:space="preserve">A5. Coefficients summaries of models 2 and 3</w:t>
+          <w:rStyle w:val="KeywordTok"/>
+        </w:rPr>
+        <w:t xml:space="preserve">round</w:t>
+      </w:r>
+      <w:r>
+        <w:rPr>
+          <w:rStyle w:val="NormalTok"/>
+        </w:rPr>
+        <w:t xml:space="preserve">(</w:t>
+      </w:r>
+      <w:r>
+        <w:rPr>
+          <w:rStyle w:val="KeywordTok"/>
+        </w:rPr>
+        <w:t xml:space="preserve">dfbetas</w:t>
+      </w:r>
+      <w:r>
+        <w:rPr>
+          <w:rStyle w:val="NormalTok"/>
+        </w:rPr>
+        <w:t xml:space="preserve">(fit3)[, </w:t>
+      </w:r>
+      <w:r>
+        <w:rPr>
+          <w:rStyle w:val="DecValTok"/>
+        </w:rPr>
+        <w:t xml:space="preserve">2</w:t>
+      </w:r>
+      <w:r>
+        <w:rPr>
+          <w:rStyle w:val="NormalTok"/>
+        </w:rPr>
+        <w:t xml:space="preserve">], </w:t>
+      </w:r>
+      <w:r>
+        <w:rPr>
+          <w:rStyle w:val="DecValTok"/>
+        </w:rPr>
+        <w:t xml:space="preserve">3</w:t>
+      </w:r>
+      <w:r>
+        <w:rPr>
+          <w:rStyle w:val="NormalTok"/>
+        </w:rPr>
+        <w:t xml:space="preserve">)</w:t>
       </w:r>
     </w:p>
     <w:p>
@@ -2233,15 +2586,259 @@
       </w:pPr>
       <w:r>
         <w:rPr>
+          <w:rStyle w:val="VerbatimChar"/>
+        </w:rPr>
+        <w:t xml:space="preserve">##           Mazda RX4       Mazda RX4 Wag          Datsun 710 </w:t>
+      </w:r>
+      <w:r>
+        <w:br w:type="textWrapping"/>
+      </w:r>
+      <w:r>
+        <w:rPr>
+          <w:rStyle w:val="VerbatimChar"/>
+        </w:rPr>
+        <w:t xml:space="preserve">##              -0.335              -0.349              -0.230 </w:t>
+      </w:r>
+      <w:r>
+        <w:br w:type="textWrapping"/>
+      </w:r>
+      <w:r>
+        <w:rPr>
+          <w:rStyle w:val="VerbatimChar"/>
+        </w:rPr>
+        <w:t xml:space="preserve">##      Hornet 4 Drive   Hornet Sportabout             Valiant </w:t>
+      </w:r>
+      <w:r>
+        <w:br w:type="textWrapping"/>
+      </w:r>
+      <w:r>
+        <w:rPr>
+          <w:rStyle w:val="VerbatimChar"/>
+        </w:rPr>
+        <w:t xml:space="preserve">##              -0.054              -0.100               0.081 </w:t>
+      </w:r>
+      <w:r>
+        <w:br w:type="textWrapping"/>
+      </w:r>
+      <w:r>
+        <w:rPr>
+          <w:rStyle w:val="VerbatimChar"/>
+        </w:rPr>
+        <w:t xml:space="preserve">##          Duster 360           Merc 240D            Merc 230 </w:t>
+      </w:r>
+      <w:r>
+        <w:br w:type="textWrapping"/>
+      </w:r>
+      <w:r>
+        <w:rPr>
+          <w:rStyle w:val="VerbatimChar"/>
+        </w:rPr>
+        <w:t xml:space="preserve">##               0.032              -0.087              -0.098 </w:t>
+      </w:r>
+      <w:r>
+        <w:br w:type="textWrapping"/>
+      </w:r>
+      <w:r>
+        <w:rPr>
+          <w:rStyle w:val="VerbatimChar"/>
+        </w:rPr>
+        <w:t xml:space="preserve">##            Merc 280           Merc 280C          Merc 450SE </w:t>
+      </w:r>
+      <w:r>
+        <w:br w:type="textWrapping"/>
+      </w:r>
+      <w:r>
+        <w:rPr>
+          <w:rStyle w:val="VerbatimChar"/>
+        </w:rPr>
+        <w:t xml:space="preserve">##               0.015               0.090              -0.017 </w:t>
+      </w:r>
+      <w:r>
+        <w:br w:type="textWrapping"/>
+      </w:r>
+      <w:r>
+        <w:rPr>
+          <w:rStyle w:val="VerbatimChar"/>
+        </w:rPr>
+        <w:t xml:space="preserve">##          Merc 450SL         Merc 450SLC  Cadillac Fleetwood </w:t>
+      </w:r>
+      <w:r>
+        <w:br w:type="textWrapping"/>
+      </w:r>
+      <w:r>
+        <w:rPr>
+          <w:rStyle w:val="VerbatimChar"/>
+        </w:rPr>
+        <w:t xml:space="preserve">##              -0.044               0.060              -0.091 </w:t>
+      </w:r>
+      <w:r>
+        <w:br w:type="textWrapping"/>
+      </w:r>
+      <w:r>
+        <w:rPr>
+          <w:rStyle w:val="VerbatimChar"/>
+        </w:rPr>
+        <w:t xml:space="preserve">## Lincoln Continental   Chrysler Imperial            Fiat 128 </w:t>
+      </w:r>
+      <w:r>
+        <w:br w:type="textWrapping"/>
+      </w:r>
+      <w:r>
+        <w:rPr>
+          <w:rStyle w:val="VerbatimChar"/>
+        </w:rPr>
+        <w:t xml:space="preserve">##               0.009               0.540               0.432 </w:t>
+      </w:r>
+      <w:r>
+        <w:br w:type="textWrapping"/>
+      </w:r>
+      <w:r>
+        <w:rPr>
+          <w:rStyle w:val="VerbatimChar"/>
+        </w:rPr>
+        <w:t xml:space="preserve">##         Honda Civic      Toyota Corolla       Toyota Corona </w:t>
+      </w:r>
+      <w:r>
+        <w:br w:type="textWrapping"/>
+      </w:r>
+      <w:r>
+        <w:rPr>
+          <w:rStyle w:val="VerbatimChar"/>
+        </w:rPr>
+        <w:t xml:space="preserve">##               0.019               0.223               0.286 </w:t>
+      </w:r>
+      <w:r>
+        <w:br w:type="textWrapping"/>
+      </w:r>
+      <w:r>
+        <w:rPr>
+          <w:rStyle w:val="VerbatimChar"/>
+        </w:rPr>
+        <w:t xml:space="preserve">##    Dodge Challenger         AMC Javelin          Camaro Z28 </w:t>
+      </w:r>
+      <w:r>
+        <w:br w:type="textWrapping"/>
+      </w:r>
+      <w:r>
+        <w:rPr>
+          <w:rStyle w:val="VerbatimChar"/>
+        </w:rPr>
+        <w:t xml:space="preserve">##               0.169               0.237               0.043 </w:t>
+      </w:r>
+      <w:r>
+        <w:br w:type="textWrapping"/>
+      </w:r>
+      <w:r>
+        <w:rPr>
+          <w:rStyle w:val="VerbatimChar"/>
+        </w:rPr>
+        <w:t xml:space="preserve">##    Pontiac Firebird           Fiat X1-9       Porsche 914-2 </w:t>
+      </w:r>
+      <w:r>
+        <w:br w:type="textWrapping"/>
+      </w:r>
+      <w:r>
+        <w:rPr>
+          <w:rStyle w:val="VerbatimChar"/>
+        </w:rPr>
+        <w:t xml:space="preserve">##              -0.117              -0.035              -0.027 </w:t>
+      </w:r>
+      <w:r>
+        <w:br w:type="textWrapping"/>
+      </w:r>
+      <w:r>
+        <w:rPr>
+          <w:rStyle w:val="VerbatimChar"/>
+        </w:rPr>
+        <w:t xml:space="preserve">##        Lotus Europa      Ford Pantera L        Ferrari Dino </w:t>
+      </w:r>
+      <w:r>
+        <w:br w:type="textWrapping"/>
+      </w:r>
+      <w:r>
+        <w:rPr>
+          <w:rStyle w:val="VerbatimChar"/>
+        </w:rPr>
+        <w:t xml:space="preserve">##              -0.098              -0.086              -0.131 </w:t>
+      </w:r>
+      <w:r>
+        <w:br w:type="textWrapping"/>
+      </w:r>
+      <w:r>
+        <w:rPr>
+          <w:rStyle w:val="VerbatimChar"/>
+        </w:rPr>
+        <w:t xml:space="preserve">##       Maserati Bora          Volvo 142E </w:t>
+      </w:r>
+      <w:r>
+        <w:br w:type="textWrapping"/>
+      </w:r>
+      <w:r>
+        <w:rPr>
+          <w:rStyle w:val="VerbatimChar"/>
+        </w:rPr>
+        <w:t xml:space="preserve">##               0.156              -0.306</w:t>
+      </w:r>
+    </w:p>
+    <w:p>
+      <w:r>
+        <w:t xml:space="preserve">All</w:t>
+      </w:r>
+      <w:r>
+        <w:t xml:space="preserve"> </w:t>
+      </w:r>
+      <w:r>
+        <w:rPr>
+          <w:rStyle w:val="VerbatimChar"/>
+        </w:rPr>
+        <w:t xml:space="preserve">dfbetas</w:t>
+      </w:r>
+      <w:r>
+        <w:t xml:space="preserve"> </w:t>
+      </w:r>
+      <w:r>
+        <w:t xml:space="preserve">are small, no points with high potential for influence.</w:t>
+      </w:r>
+    </w:p>
+    <w:p>
+      <w:pPr>
+        <w:pStyle w:val="SourceCode"/>
+      </w:pPr>
+      <w:r>
+        <w:rPr>
           <w:rStyle w:val="KeywordTok"/>
         </w:rPr>
-        <w:t xml:space="preserve">summary</w:t>
-      </w:r>
-      <w:r>
-        <w:rPr>
-          <w:rStyle w:val="NormalTok"/>
-        </w:rPr>
-        <w:t xml:space="preserve">(fit2)$coefficients</w:t>
+        <w:t xml:space="preserve">round</w:t>
+      </w:r>
+      <w:r>
+        <w:rPr>
+          <w:rStyle w:val="NormalTok"/>
+        </w:rPr>
+        <w:t xml:space="preserve">(</w:t>
+      </w:r>
+      <w:r>
+        <w:rPr>
+          <w:rStyle w:val="KeywordTok"/>
+        </w:rPr>
+        <w:t xml:space="preserve">hatvalues</w:t>
+      </w:r>
+      <w:r>
+        <w:rPr>
+          <w:rStyle w:val="NormalTok"/>
+        </w:rPr>
+        <w:t xml:space="preserve">(fit3), </w:t>
+      </w:r>
+      <w:r>
+        <w:rPr>
+          <w:rStyle w:val="DecValTok"/>
+        </w:rPr>
+        <w:t xml:space="preserve">3</w:t>
+      </w:r>
+      <w:r>
+        <w:rPr>
+          <w:rStyle w:val="NormalTok"/>
+        </w:rPr>
+        <w:t xml:space="preserve">)</w:t>
       </w:r>
     </w:p>
     <w:p>
@@ -2252,142 +2849,216 @@
         <w:rPr>
           <w:rStyle w:val="VerbatimChar"/>
         </w:rPr>
-        <w:t xml:space="preserve">##               Estimate  Std. Error   t value     Pr(&gt;|t|)</w:t>
-      </w:r>
-      <w:r>
-        <w:br w:type="textWrapping"/>
-      </w:r>
-      <w:r>
-        <w:rPr>
-          <w:rStyle w:val="VerbatimChar"/>
-        </w:rPr>
-        <w:t xml:space="preserve">## (Intercept) 26.5849137 1.425094292 18.654845 1.073954e-17</w:t>
-      </w:r>
-      <w:r>
-        <w:br w:type="textWrapping"/>
-      </w:r>
-      <w:r>
-        <w:rPr>
-          <w:rStyle w:val="VerbatimChar"/>
-        </w:rPr>
-        <w:t xml:space="preserve">## amManual     5.2770853 1.079540576  4.888270 3.460318e-05</w:t>
-      </w:r>
-      <w:r>
-        <w:br w:type="textWrapping"/>
-      </w:r>
-      <w:r>
-        <w:rPr>
-          <w:rStyle w:val="VerbatimChar"/>
-        </w:rPr>
-        <w:t xml:space="preserve">## hp          -0.0588878 0.007856745 -7.495191 2.920375e-08</w:t>
-      </w:r>
-    </w:p>
-    <w:p>
-      <w:pPr>
-        <w:pStyle w:val="SourceCode"/>
-      </w:pPr>
-      <w:r>
-        <w:rPr>
-          <w:rStyle w:val="NormalTok"/>
-        </w:rPr>
-        <w:t xml:space="preserve">adjRSquared2</w:t>
-      </w:r>
-    </w:p>
-    <w:p>
-      <w:pPr>
-        <w:pStyle w:val="SourceCode"/>
-      </w:pPr>
-      <w:r>
-        <w:rPr>
-          <w:rStyle w:val="VerbatimChar"/>
-        </w:rPr>
-        <w:t xml:space="preserve">## [1] 0.7670025</w:t>
-      </w:r>
-    </w:p>
-    <w:p>
-      <w:pPr>
-        <w:pStyle w:val="SourceCode"/>
-      </w:pPr>
-      <w:r>
-        <w:rPr>
-          <w:rStyle w:val="KeywordTok"/>
-        </w:rPr>
-        <w:t xml:space="preserve">summary</w:t>
-      </w:r>
-      <w:r>
-        <w:rPr>
-          <w:rStyle w:val="NormalTok"/>
-        </w:rPr>
-        <w:t xml:space="preserve">(fit3)$coefficients</w:t>
-      </w:r>
-    </w:p>
-    <w:p>
-      <w:pPr>
-        <w:pStyle w:val="SourceCode"/>
-      </w:pPr>
-      <w:r>
-        <w:rPr>
-          <w:rStyle w:val="VerbatimChar"/>
-        </w:rPr>
-        <w:t xml:space="preserve">##                Estimate  Std. Error   t value     Pr(&gt;|t|)</w:t>
-      </w:r>
-      <w:r>
-        <w:br w:type="textWrapping"/>
-      </w:r>
-      <w:r>
-        <w:rPr>
-          <w:rStyle w:val="VerbatimChar"/>
-        </w:rPr>
-        <w:t xml:space="preserve">## (Intercept) 34.00287512 2.642659337 12.866916 2.824030e-13</w:t>
-      </w:r>
-      <w:r>
-        <w:br w:type="textWrapping"/>
-      </w:r>
-      <w:r>
-        <w:rPr>
-          <w:rStyle w:val="VerbatimChar"/>
-        </w:rPr>
-        <w:t xml:space="preserve">## amManual     2.08371013 1.376420152  1.513862 1.412682e-01</w:t>
-      </w:r>
-      <w:r>
-        <w:br w:type="textWrapping"/>
-      </w:r>
-      <w:r>
-        <w:rPr>
-          <w:rStyle w:val="VerbatimChar"/>
-        </w:rPr>
-        <w:t xml:space="preserve">## hp          -0.03747873 0.009605422 -3.901830 5.464023e-04</w:t>
-      </w:r>
-      <w:r>
-        <w:br w:type="textWrapping"/>
-      </w:r>
-      <w:r>
-        <w:rPr>
-          <w:rStyle w:val="VerbatimChar"/>
-        </w:rPr>
-        <w:t xml:space="preserve">## wt          -2.87857541 0.904970538 -3.180850 3.574031e-03</w:t>
-      </w:r>
-    </w:p>
-    <w:p>
-      <w:pPr>
-        <w:pStyle w:val="SourceCode"/>
-      </w:pPr>
-      <w:r>
-        <w:rPr>
-          <w:rStyle w:val="NormalTok"/>
-        </w:rPr>
-        <w:t xml:space="preserve">adjRSquared3</w:t>
-      </w:r>
-    </w:p>
-    <w:p>
-      <w:pPr>
-        <w:pStyle w:val="SourceCode"/>
-      </w:pPr>
-      <w:r>
-        <w:rPr>
-          <w:rStyle w:val="VerbatimChar"/>
-        </w:rPr>
-        <w:t xml:space="preserve">## [1] 0.8227357</w:t>
+        <w:t xml:space="preserve">##           Mazda RX4       Mazda RX4 Wag          Datsun 710 </w:t>
+      </w:r>
+      <w:r>
+        <w:br w:type="textWrapping"/>
+      </w:r>
+      <w:r>
+        <w:rPr>
+          <w:rStyle w:val="VerbatimChar"/>
+        </w:rPr>
+        <w:t xml:space="preserve">##               0.093               0.123               0.089 </w:t>
+      </w:r>
+      <w:r>
+        <w:br w:type="textWrapping"/>
+      </w:r>
+      <w:r>
+        <w:rPr>
+          <w:rStyle w:val="VerbatimChar"/>
+        </w:rPr>
+        <w:t xml:space="preserve">##      Hornet 4 Drive   Hornet Sportabout             Valiant </w:t>
+      </w:r>
+      <w:r>
+        <w:br w:type="textWrapping"/>
+      </w:r>
+      <w:r>
+        <w:rPr>
+          <w:rStyle w:val="VerbatimChar"/>
+        </w:rPr>
+        <w:t xml:space="preserve">##               0.075               0.079               0.076 </w:t>
+      </w:r>
+      <w:r>
+        <w:br w:type="textWrapping"/>
+      </w:r>
+      <w:r>
+        <w:rPr>
+          <w:rStyle w:val="VerbatimChar"/>
+        </w:rPr>
+        <w:t xml:space="preserve">##          Duster 360           Merc 240D            Merc 230 </w:t>
+      </w:r>
+      <w:r>
+        <w:br w:type="textWrapping"/>
+      </w:r>
+      <w:r>
+        <w:rPr>
+          <w:rStyle w:val="VerbatimChar"/>
+        </w:rPr>
+        <w:t xml:space="preserve">##               0.192               0.126               0.086 </w:t>
+      </w:r>
+      <w:r>
+        <w:br w:type="textWrapping"/>
+      </w:r>
+      <w:r>
+        <w:rPr>
+          <w:rStyle w:val="VerbatimChar"/>
+        </w:rPr>
+        <w:t xml:space="preserve">##            Merc 280           Merc 280C          Merc 450SE </w:t>
+      </w:r>
+      <w:r>
+        <w:br w:type="textWrapping"/>
+      </w:r>
+      <w:r>
+        <w:rPr>
+          <w:rStyle w:val="VerbatimChar"/>
+        </w:rPr>
+        <w:t xml:space="preserve">##               0.063               0.063               0.059 </w:t>
+      </w:r>
+      <w:r>
+        <w:br w:type="textWrapping"/>
+      </w:r>
+      <w:r>
+        <w:rPr>
+          <w:rStyle w:val="VerbatimChar"/>
+        </w:rPr>
+        <w:t xml:space="preserve">##          Merc 450SL         Merc 450SLC  Cadillac Fleetwood </w:t>
+      </w:r>
+      <w:r>
+        <w:br w:type="textWrapping"/>
+      </w:r>
+      <w:r>
+        <w:rPr>
+          <w:rStyle w:val="VerbatimChar"/>
+        </w:rPr>
+        <w:t xml:space="preserve">##               0.060               0.058               0.235 </w:t>
+      </w:r>
+      <w:r>
+        <w:br w:type="textWrapping"/>
+      </w:r>
+      <w:r>
+        <w:rPr>
+          <w:rStyle w:val="VerbatimChar"/>
+        </w:rPr>
+        <w:t xml:space="preserve">## Lincoln Continental   Chrysler Imperial            Fiat 128 </w:t>
+      </w:r>
+      <w:r>
+        <w:br w:type="textWrapping"/>
+      </w:r>
+      <w:r>
+        <w:rPr>
+          <w:rStyle w:val="VerbatimChar"/>
+        </w:rPr>
+        <w:t xml:space="preserve">##               0.273               0.230               0.111 </w:t>
+      </w:r>
+      <w:r>
+        <w:br w:type="textWrapping"/>
+      </w:r>
+      <w:r>
+        <w:rPr>
+          <w:rStyle w:val="VerbatimChar"/>
+        </w:rPr>
+        <w:t xml:space="preserve">##         Honda Civic      Toyota Corolla       Toyota Corona </w:t>
+      </w:r>
+      <w:r>
+        <w:br w:type="textWrapping"/>
+      </w:r>
+      <w:r>
+        <w:rPr>
+          <w:rStyle w:val="VerbatimChar"/>
+        </w:rPr>
+        <w:t xml:space="preserve">##               0.125               0.107               0.170 </w:t>
+      </w:r>
+      <w:r>
+        <w:br w:type="textWrapping"/>
+      </w:r>
+      <w:r>
+        <w:rPr>
+          <w:rStyle w:val="VerbatimChar"/>
+        </w:rPr>
+        <w:t xml:space="preserve">##    Dodge Challenger         AMC Javelin          Camaro Z28 </w:t>
+      </w:r>
+      <w:r>
+        <w:br w:type="textWrapping"/>
+      </w:r>
+      <w:r>
+        <w:rPr>
+          <w:rStyle w:val="VerbatimChar"/>
+        </w:rPr>
+        <w:t xml:space="preserve">##               0.057               0.062               0.145 </w:t>
+      </w:r>
+      <w:r>
+        <w:br w:type="textWrapping"/>
+      </w:r>
+      <w:r>
+        <w:rPr>
+          <w:rStyle w:val="VerbatimChar"/>
+        </w:rPr>
+        <w:t xml:space="preserve">##    Pontiac Firebird           Fiat X1-9       Porsche 914-2 </w:t>
+      </w:r>
+      <w:r>
+        <w:br w:type="textWrapping"/>
+      </w:r>
+      <w:r>
+        <w:rPr>
+          <w:rStyle w:val="VerbatimChar"/>
+        </w:rPr>
+        <w:t xml:space="preserve">##               0.054               0.104               0.086 </w:t>
+      </w:r>
+      <w:r>
+        <w:br w:type="textWrapping"/>
+      </w:r>
+      <w:r>
+        <w:rPr>
+          <w:rStyle w:val="VerbatimChar"/>
+        </w:rPr>
+        <w:t xml:space="preserve">##        Lotus Europa      Ford Pantera L        Ferrari Dino </w:t>
+      </w:r>
+      <w:r>
+        <w:br w:type="textWrapping"/>
+      </w:r>
+      <w:r>
+        <w:rPr>
+          <w:rStyle w:val="VerbatimChar"/>
+        </w:rPr>
+        <w:t xml:space="preserve">##               0.159               0.223               0.094 </w:t>
+      </w:r>
+      <w:r>
+        <w:br w:type="textWrapping"/>
+      </w:r>
+      <w:r>
+        <w:rPr>
+          <w:rStyle w:val="VerbatimChar"/>
+        </w:rPr>
+        <w:t xml:space="preserve">##       Maserati Bora          Volvo 142E </w:t>
+      </w:r>
+      <w:r>
+        <w:br w:type="textWrapping"/>
+      </w:r>
+      <w:r>
+        <w:rPr>
+          <w:rStyle w:val="VerbatimChar"/>
+        </w:rPr>
+        <w:t xml:space="preserve">##               0.412               0.111</w:t>
+      </w:r>
+    </w:p>
+    <w:p>
+      <w:r>
+        <w:t xml:space="preserve">The point for</w:t>
+      </w:r>
+      <w:r>
+        <w:t xml:space="preserve"> </w:t>
+      </w:r>
+      <w:r>
+        <w:rPr>
+          <w:rStyle w:val="VerbatimChar"/>
+        </w:rPr>
+        <w:t xml:space="preserve">Maserati Bora</w:t>
+      </w:r>
+      <w:r>
+        <w:t xml:space="preserve"> </w:t>
+      </w:r>
+      <w:r>
+        <w:t xml:space="preserve">has high potential for leverage but no influence.</w:t>
       </w:r>
     </w:p>
     <w:sectPr/>
@@ -2483,7 +3154,7 @@
     </w:lvl>
   </w:abstractNum>
   <w:abstractNum w:abstractNumId="990">
-    <w:nsid w:val="eb38d172"/>
+    <w:nsid w:val="3ae95d0c"/>
     <w:multiLevelType w:val="multilevel"/>
     <w:lvl w:ilvl="0">
       <w:numFmt w:val="bullet"/>
@@ -2564,7 +3235,7 @@
     </w:lvl>
   </w:abstractNum>
   <w:abstractNum w:abstractNumId="991">
-    <w:nsid w:val="e4a366fb"/>
+    <w:nsid w:val="bbac6a11"/>
     <w:multiLevelType w:val="multilevel"/>
     <w:lvl w:ilvl="0">
       <w:numFmt w:val="bullet"/>

</xml_diff>

<commit_message>
Conclusions and word knitting
</commit_message>
<xml_diff>
--- a/mtcars-RegressionModels.docx
+++ b/mtcars-RegressionModels.docx
@@ -120,15 +120,20 @@
       <w:pPr>
         <w:pStyle w:val="Heading2"/>
       </w:pPr>
-      <w:bookmarkStart w:id="21" w:name="execute-summary"/>
+      <w:bookmarkStart w:id="21" w:name="executive-summary"/>
       <w:bookmarkEnd w:id="21"/>
       <w:r>
-        <w:t xml:space="preserve">Execute Summary</w:t>
+        <w:t xml:space="preserve">Executive Summary</w:t>
       </w:r>
     </w:p>
     <w:p>
       <w:r>
         <w:t xml:space="preserve">The current report aims to investigate the relationship between the type of transmission and fuel consumption based on data of 32 cars tested by Motor Trend US magazine for an issue published in 1974. The main target is to assess if automatic or manual transmission is better for MPG (miles per US gallon), and quantify the consumption difference for the mentioned transmission types.</w:t>
+      </w:r>
+    </w:p>
+    <w:p>
+      <w:r>
+        <w:t xml:space="preserve">The study concludes that manual transmission is better for MPG in average by 2.08 miles/gallon, but always considering not only the transmission type, but also engine horsepower and car weight, to explain this variability more accurately.</w:t>
       </w:r>
     </w:p>
     <w:p>
@@ -493,7 +498,7 @@
         <w:t xml:space="preserve">mpg</w:t>
       </w:r>
       <w:r>
-        <w:t xml:space="preserve">) as outcome and transmission type (variabla</w:t>
+        <w:t xml:space="preserve">) as outcome and transmission type (variable</w:t>
       </w:r>
       <w:r>
         <w:t xml:space="preserve"> </w:t>
@@ -1136,7 +1141,7 @@
     </w:p>
     <w:p>
       <w:r>
-        <w:t xml:space="preserve">Plots of this features can be found in appendix A6. Regarding potencial influence and leverage points, the tables can be found in appendix A7.</w:t>
+        <w:t xml:space="preserve">Plots of this features can be found in appendix A6. The Residuals vs. Fitted shows the points are randomly distributed, no hint of a pattern, meaning the points are statistically independent. Q-Q shows normal distribution of the residuals. Regarding potencial influence and leverage points, plot of Residual vs. Leverage suggests there is no potential problem, as confirmed by the tables in appendix A7.</w:t>
       </w:r>
     </w:p>
     <w:p>
@@ -1157,10 +1162,16 @@
         </w:numPr>
       </w:pPr>
       <w:r>
-        <w:t xml:space="preserve">Is an automatic or manual transmission better for MPG? &lt;</w:t>
-      </w:r>
-      <w:r>
-        <w:t xml:space="preserve">&gt;</w:t>
+        <w:rPr>
+          <w:b/>
+        </w:rPr>
+        <w:t xml:space="preserve">Is an automatic or manual transmission better for MPG?</w:t>
+      </w:r>
+      <w:r>
+        <w:t xml:space="preserve"> </w:t>
+      </w:r>
+      <w:r>
+        <w:t xml:space="preserve">In general, manual transmission is better for MPG, but horsepower and weight are very important factors to explain this improvement.</w:t>
       </w:r>
     </w:p>
     <w:p>
@@ -1171,10 +1182,16 @@
         </w:numPr>
       </w:pPr>
       <w:r>
-        <w:t xml:space="preserve">Quantify the MPG difference between automatic and manual transmissions. &lt;</w:t>
-      </w:r>
-      <w:r>
-        <w:t xml:space="preserve">&gt;</w:t>
+        <w:rPr>
+          <w:b/>
+        </w:rPr>
+        <w:t xml:space="preserve">Quantify the MPG difference between automatic and manual transmissions.</w:t>
+      </w:r>
+      <w:r>
+        <w:t xml:space="preserve"> </w:t>
+      </w:r>
+      <w:r>
+        <w:t xml:space="preserve">Holding constant the variables horsepower and weight, manual transmissions are better in average by 2.08 miles/gallon. This value is extracted from the summary table of the model 3, in appendix A5.</w:t>
       </w:r>
     </w:p>
     <w:p>
@@ -3058,7 +3075,7 @@
         <w:t xml:space="preserve"> </w:t>
       </w:r>
       <w:r>
-        <w:t xml:space="preserve">has high potential for leverage but no influence.</w:t>
+        <w:t xml:space="preserve">has high potential for leverage but no influence. Therefore, it can't be considered as outlier.</w:t>
       </w:r>
     </w:p>
     <w:sectPr/>
@@ -3154,7 +3171,7 @@
     </w:lvl>
   </w:abstractNum>
   <w:abstractNum w:abstractNumId="990">
-    <w:nsid w:val="3ae95d0c"/>
+    <w:nsid w:val="9504becb"/>
     <w:multiLevelType w:val="multilevel"/>
     <w:lvl w:ilvl="0">
       <w:numFmt w:val="bullet"/>
@@ -3235,7 +3252,7 @@
     </w:lvl>
   </w:abstractNum>
   <w:abstractNum w:abstractNumId="991">
-    <w:nsid w:val="bbac6a11"/>
+    <w:nsid w:val="efdc25a2"/>
     <w:multiLevelType w:val="multilevel"/>
     <w:lvl w:ilvl="0">
       <w:numFmt w:val="bullet"/>

</xml_diff>

<commit_message>
Details and word knitting
</commit_message>
<xml_diff>
--- a/mtcars-RegressionModels.docx
+++ b/mtcars-RegressionModels.docx
@@ -579,10 +579,7 @@
     </w:p>
     <w:p>
       <w:r>
-        <w:t xml:space="preserve">According to the p-value, which is 2.9</w:t>
-      </w:r>
-      <w:r>
-        <w:t xml:space="preserve">10^{-4} and &lt;0.05, this model is statistically significant.</w:t>
+        <w:t xml:space="preserve">The p-value is 0.0002, being &lt;0.05 means this model is statistically significant.</w:t>
       </w:r>
     </w:p>
     <w:p>
@@ -1113,7 +1110,7 @@
     </w:p>
     <w:p>
       <w:r>
-        <w:t xml:space="preserve">The full summary of coefficients can be found in appendix A5. Because this are multivariable models, the adjusted R-squared is a better metric to evaluate variability. In the second model, the transmission type explains 77% of the variability in MPG, while the third explains 82% and it's still parsimonious, even more than the previous one.</w:t>
+        <w:t xml:space="preserve">The full summary of coefficients can be found in appendix A5. Because this are multivariable models, the adjusted R-squared is a better metric. In model 2 the transmission type explains 77% of the variability in MPG, while model 3 explains 82% and it's still parsimonious, even more than the previous one.</w:t>
       </w:r>
     </w:p>
     <w:p>
@@ -1121,7 +1118,7 @@
         <w:rPr>
           <w:b/>
         </w:rPr>
-        <w:t xml:space="preserve">Therefore, the linear model which fits transmission type, horsepower and weight as regressors, is a better model to predict MPG.</w:t>
+        <w:t xml:space="preserve">Therefore, in this setting the better linear model to predict MPG is the one which fits transmission type, horsepower and weight as regressors.</w:t>
       </w:r>
     </w:p>
     <w:p>
@@ -3171,7 +3168,7 @@
     </w:lvl>
   </w:abstractNum>
   <w:abstractNum w:abstractNumId="990">
-    <w:nsid w:val="9504becb"/>
+    <w:nsid w:val="3eb3ddf6"/>
     <w:multiLevelType w:val="multilevel"/>
     <w:lvl w:ilvl="0">
       <w:numFmt w:val="bullet"/>
@@ -3252,7 +3249,7 @@
     </w:lvl>
   </w:abstractNum>
   <w:abstractNum w:abstractNumId="991">
-    <w:nsid w:val="efdc25a2"/>
+    <w:nsid w:val="ed859546"/>
     <w:multiLevelType w:val="multilevel"/>
     <w:lvl w:ilvl="0">
       <w:numFmt w:val="bullet"/>

</xml_diff>